<commit_message>
Update dates and fix typo
</commit_message>
<xml_diff>
--- a/docassemble/ljohh/data/templates/Anmeldung Aida-Projekt 2023.docx
+++ b/docassemble/ljohh/data/templates/Anmeldung Aida-Projekt 2023.docx
@@ -1350,7 +1350,7 @@
           <w:sz w:val="21"/>
           <w:szCs w:val="21"/>
         </w:rPr>
-        <w:t xml:space="preserve">bezüglich der Versorgung in Schlitz </w:t>
+        <w:t xml:space="preserve">bezüglich der Versorgung </w:t>
       </w:r>
       <w:r>
         <w:rPr>
@@ -2370,7 +2370,6 @@
           <w:sz w:val="21"/>
           <w:szCs w:val="21"/>
         </w:rPr>
-        <w:lastRenderedPageBreak/>
         <w:t>{%p endif %}</w:t>
       </w:r>
     </w:p>
@@ -2392,6 +2391,7 @@
           <w:sz w:val="21"/>
           <w:szCs w:val="21"/>
         </w:rPr>
+        <w:lastRenderedPageBreak/>
         <w:fldChar w:fldCharType="begin">
           <w:ffData>
             <w:name w:val="Kontrollkästchen2"/>
@@ -4463,7 +4463,7 @@
             </wp:anchor>
           </w:drawing>
         </mc:Choice>
-        <mc:Fallback xmlns:sl="http://schemas.openxmlformats.org/schemaLibrary/2006/main" xmlns:a="http://schemas.openxmlformats.org/drawingml/2006/main" xmlns:pic="http://schemas.openxmlformats.org/drawingml/2006/picture" xmlns:c="http://schemas.openxmlformats.org/drawingml/2006/chart" xmlns:lc="http://schemas.openxmlformats.org/drawingml/2006/lockedCanvas" xmlns:dgm="http://schemas.openxmlformats.org/drawingml/2006/diagram">
+        <mc:Fallback xmlns:dgm="http://schemas.openxmlformats.org/drawingml/2006/diagram" xmlns:lc="http://schemas.openxmlformats.org/drawingml/2006/lockedCanvas" xmlns:c="http://schemas.openxmlformats.org/drawingml/2006/chart" xmlns:pic="http://schemas.openxmlformats.org/drawingml/2006/picture" xmlns:a="http://schemas.openxmlformats.org/drawingml/2006/main" xmlns:sl="http://schemas.openxmlformats.org/schemaLibrary/2006/main">
           <w:drawing>
             <wp:anchor allowOverlap="1" behindDoc="0" distB="0" distT="0" distL="0" distR="0" hidden="0" layoutInCell="1" locked="0" relativeHeight="0" simplePos="0">
               <wp:simplePos x="0" y="0"/>
@@ -5547,6 +5547,7 @@
   <w:style w:type="character" w:default="1" w:styleId="Absatz-Standardschriftart">
     <w:name w:val="Default Paragraph Font"/>
     <w:uiPriority w:val="1"/>
+    <w:semiHidden/>
     <w:unhideWhenUsed/>
   </w:style>
   <w:style w:type="table" w:default="1" w:styleId="NormaleTabelle">

</xml_diff>